<commit_message>
add tanh score to the report
</commit_message>
<xml_diff>
--- a/report.docx
+++ b/report.docx
@@ -1437,9 +1437,7 @@
           <w:szCs w:val="24"/>
         </w:rPr>
       </w:pPr>
-      <w:bookmarkStart w:id="0" w:name="_GoBack"/>
-    </w:p>
-    <w:bookmarkEnd w:id="0"/>
+    </w:p>
     <w:p>
       <w:pPr>
         <w:pStyle w:val="Heading1"/>
@@ -1901,9 +1899,420 @@
       </w:r>
       <w:proofErr w:type="gramEnd"/>
       <w:r>
-        <w:t>) which is linear for every value &gt; 0 is less appropriate for our purpose and we replaced it with Tanh()</w:t>
-      </w:r>
-    </w:p>
+        <w:t xml:space="preserve">) which is linear for every value &gt; 0 is less appropriate for our purpose and we replaced it with </w:t>
+      </w:r>
+      <w:proofErr w:type="spellStart"/>
+      <w:r>
+        <w:t>Tanh</w:t>
+      </w:r>
+      <w:proofErr w:type="spellEnd"/>
+      <w:r>
+        <w:t>()</w:t>
+      </w:r>
+      <w:r>
+        <w:t>.</w:t>
+      </w:r>
+      <w:r>
+        <w:t xml:space="preserve"> </w:t>
+      </w:r>
+      <w:r>
+        <w:t>Eventually</w:t>
+      </w:r>
+      <w:bookmarkStart w:id="0" w:name="_GoBack"/>
+      <w:bookmarkEnd w:id="0"/>
+      <w:r>
+        <w:t xml:space="preserve"> we saw improvements in the test set as follow:</w:t>
+      </w:r>
+    </w:p>
+    <w:p>
+      <w:pPr>
+        <w:autoSpaceDE w:val="0"/>
+        <w:autoSpaceDN w:val="0"/>
+        <w:bidi w:val="0"/>
+        <w:adjustRightInd w:val="0"/>
+        <w:spacing w:after="0" w:line="240" w:lineRule="auto"/>
+      </w:pPr>
+    </w:p>
+    <w:tbl>
+      <w:tblPr>
+        <w:tblStyle w:val="PlainTable3"/>
+        <w:tblW w:w="0" w:type="auto"/>
+        <w:tblLook w:val="04A0" w:firstRow="1" w:lastRow="0" w:firstColumn="1" w:lastColumn="0" w:noHBand="0" w:noVBand="1"/>
+      </w:tblPr>
+      <w:tblGrid>
+        <w:gridCol w:w="2332"/>
+        <w:gridCol w:w="2095"/>
+        <w:gridCol w:w="2052"/>
+        <w:gridCol w:w="1827"/>
+      </w:tblGrid>
+      <w:tr>
+        <w:trPr>
+          <w:cnfStyle w:val="100000000000" w:firstRow="1" w:lastRow="0" w:firstColumn="0" w:lastColumn="0" w:oddVBand="0" w:evenVBand="0" w:oddHBand="0" w:evenHBand="0" w:firstRowFirstColumn="0" w:firstRowLastColumn="0" w:lastRowFirstColumn="0" w:lastRowLastColumn="0"/>
+        </w:trPr>
+        <w:tc>
+          <w:tcPr>
+            <w:cnfStyle w:val="001000000100" w:firstRow="0" w:lastRow="0" w:firstColumn="1" w:lastColumn="0" w:oddVBand="0" w:evenVBand="0" w:oddHBand="0" w:evenHBand="0" w:firstRowFirstColumn="1" w:firstRowLastColumn="0" w:lastRowFirstColumn="0" w:lastRowLastColumn="0"/>
+            <w:tcW w:w="2332" w:type="dxa"/>
+          </w:tcPr>
+          <w:p>
+            <w:pPr>
+              <w:autoSpaceDE w:val="0"/>
+              <w:autoSpaceDN w:val="0"/>
+              <w:bidi w:val="0"/>
+              <w:adjustRightInd w:val="0"/>
+              <w:jc w:val="center"/>
+              <w:rPr>
+                <w:rFonts w:ascii="Arial" w:hAnsi="Arial" w:cs="Arial"/>
+                <w:color w:val="000000"/>
+                <w:sz w:val="24"/>
+                <w:szCs w:val="24"/>
+              </w:rPr>
+            </w:pPr>
+          </w:p>
+        </w:tc>
+        <w:tc>
+          <w:tcPr>
+            <w:tcW w:w="2095" w:type="dxa"/>
+          </w:tcPr>
+          <w:p>
+            <w:pPr>
+              <w:autoSpaceDE w:val="0"/>
+              <w:autoSpaceDN w:val="0"/>
+              <w:bidi w:val="0"/>
+              <w:adjustRightInd w:val="0"/>
+              <w:jc w:val="center"/>
+              <w:cnfStyle w:val="100000000000" w:firstRow="1" w:lastRow="0" w:firstColumn="0" w:lastColumn="0" w:oddVBand="0" w:evenVBand="0" w:oddHBand="0" w:evenHBand="0" w:firstRowFirstColumn="0" w:firstRowLastColumn="0" w:lastRowFirstColumn="0" w:lastRowLastColumn="0"/>
+              <w:rPr>
+                <w:rFonts w:ascii="Arial" w:hAnsi="Arial" w:cs="Arial"/>
+                <w:color w:val="000000"/>
+                <w:sz w:val="20"/>
+                <w:szCs w:val="20"/>
+              </w:rPr>
+            </w:pPr>
+            <w:r>
+              <w:rPr>
+                <w:rFonts w:ascii="Arial" w:hAnsi="Arial" w:cs="Arial"/>
+                <w:color w:val="000000"/>
+                <w:sz w:val="20"/>
+                <w:szCs w:val="20"/>
+              </w:rPr>
+              <w:t xml:space="preserve">without </w:t>
+            </w:r>
+            <w:r>
+              <w:rPr>
+                <w:rFonts w:ascii="Arial" w:hAnsi="Arial" w:cs="Arial"/>
+                <w:color w:val="FF0000"/>
+                <w:sz w:val="20"/>
+                <w:szCs w:val="20"/>
+              </w:rPr>
+              <w:t xml:space="preserve">xavier </w:t>
+            </w:r>
+            <w:r>
+              <w:rPr>
+                <w:rFonts w:ascii="Arial" w:hAnsi="Arial" w:cs="Arial"/>
+                <w:color w:val="000000"/>
+                <w:sz w:val="20"/>
+                <w:szCs w:val="20"/>
+              </w:rPr>
+              <w:t xml:space="preserve">and without </w:t>
+            </w:r>
+            <w:r>
+              <w:rPr>
+                <w:rFonts w:ascii="Arial" w:hAnsi="Arial" w:cs="Arial"/>
+                <w:color w:val="FF0000"/>
+                <w:sz w:val="20"/>
+                <w:szCs w:val="20"/>
+              </w:rPr>
+              <w:t>tanh</w:t>
+            </w:r>
+          </w:p>
+        </w:tc>
+        <w:tc>
+          <w:tcPr>
+            <w:tcW w:w="2052" w:type="dxa"/>
+          </w:tcPr>
+          <w:p>
+            <w:pPr>
+              <w:autoSpaceDE w:val="0"/>
+              <w:autoSpaceDN w:val="0"/>
+              <w:bidi w:val="0"/>
+              <w:adjustRightInd w:val="0"/>
+              <w:jc w:val="center"/>
+              <w:cnfStyle w:val="100000000000" w:firstRow="1" w:lastRow="0" w:firstColumn="0" w:lastColumn="0" w:oddVBand="0" w:evenVBand="0" w:oddHBand="0" w:evenHBand="0" w:firstRowFirstColumn="0" w:firstRowLastColumn="0" w:lastRowFirstColumn="0" w:lastRowLastColumn="0"/>
+              <w:rPr>
+                <w:rFonts w:ascii="Arial" w:hAnsi="Arial" w:cs="Arial"/>
+                <w:color w:val="000000"/>
+                <w:sz w:val="24"/>
+                <w:szCs w:val="24"/>
+              </w:rPr>
+            </w:pPr>
+            <w:r>
+              <w:rPr>
+                <w:rFonts w:ascii="Arial" w:hAnsi="Arial" w:cs="Arial"/>
+                <w:color w:val="000000"/>
+                <w:sz w:val="20"/>
+                <w:szCs w:val="20"/>
+              </w:rPr>
+              <w:t>with</w:t>
+            </w:r>
+            <w:r>
+              <w:rPr>
+                <w:rFonts w:ascii="Arial" w:hAnsi="Arial" w:cs="Arial"/>
+                <w:color w:val="000000"/>
+                <w:sz w:val="20"/>
+                <w:szCs w:val="20"/>
+              </w:rPr>
+              <w:t xml:space="preserve"> </w:t>
+            </w:r>
+            <w:r>
+              <w:rPr>
+                <w:rFonts w:ascii="Arial" w:hAnsi="Arial" w:cs="Arial"/>
+                <w:color w:val="2E74B5" w:themeColor="accent1" w:themeShade="BF"/>
+                <w:sz w:val="20"/>
+                <w:szCs w:val="20"/>
+              </w:rPr>
+              <w:t xml:space="preserve">xavier </w:t>
+            </w:r>
+            <w:r>
+              <w:rPr>
+                <w:rFonts w:ascii="Arial" w:hAnsi="Arial" w:cs="Arial"/>
+                <w:color w:val="000000"/>
+                <w:sz w:val="20"/>
+                <w:szCs w:val="20"/>
+              </w:rPr>
+              <w:t xml:space="preserve">and without </w:t>
+            </w:r>
+            <w:r>
+              <w:rPr>
+                <w:rFonts w:ascii="Arial" w:hAnsi="Arial" w:cs="Arial"/>
+                <w:color w:val="FF0000"/>
+                <w:sz w:val="20"/>
+                <w:szCs w:val="20"/>
+              </w:rPr>
+              <w:t>tanh</w:t>
+            </w:r>
+          </w:p>
+        </w:tc>
+        <w:tc>
+          <w:tcPr>
+            <w:tcW w:w="1827" w:type="dxa"/>
+          </w:tcPr>
+          <w:p>
+            <w:pPr>
+              <w:autoSpaceDE w:val="0"/>
+              <w:autoSpaceDN w:val="0"/>
+              <w:bidi w:val="0"/>
+              <w:adjustRightInd w:val="0"/>
+              <w:jc w:val="center"/>
+              <w:cnfStyle w:val="100000000000" w:firstRow="1" w:lastRow="0" w:firstColumn="0" w:lastColumn="0" w:oddVBand="0" w:evenVBand="0" w:oddHBand="0" w:evenHBand="0" w:firstRowFirstColumn="0" w:firstRowLastColumn="0" w:lastRowFirstColumn="0" w:lastRowLastColumn="0"/>
+              <w:rPr>
+                <w:rFonts w:ascii="Arial" w:hAnsi="Arial" w:cs="Arial"/>
+                <w:color w:val="000000"/>
+                <w:sz w:val="24"/>
+                <w:szCs w:val="24"/>
+              </w:rPr>
+            </w:pPr>
+            <w:r>
+              <w:rPr>
+                <w:rFonts w:ascii="Arial" w:hAnsi="Arial" w:cs="Arial"/>
+                <w:color w:val="000000"/>
+                <w:sz w:val="20"/>
+                <w:szCs w:val="20"/>
+              </w:rPr>
+              <w:t xml:space="preserve">with </w:t>
+            </w:r>
+            <w:r>
+              <w:rPr>
+                <w:rFonts w:ascii="Arial" w:hAnsi="Arial" w:cs="Arial"/>
+                <w:color w:val="2E74B5" w:themeColor="accent1" w:themeShade="BF"/>
+                <w:sz w:val="20"/>
+                <w:szCs w:val="20"/>
+              </w:rPr>
+              <w:t xml:space="preserve">xavier </w:t>
+            </w:r>
+            <w:r>
+              <w:rPr>
+                <w:rFonts w:ascii="Arial" w:hAnsi="Arial" w:cs="Arial"/>
+                <w:color w:val="000000"/>
+                <w:sz w:val="20"/>
+                <w:szCs w:val="20"/>
+              </w:rPr>
+              <w:t>and with</w:t>
+            </w:r>
+            <w:r>
+              <w:rPr>
+                <w:rFonts w:ascii="Arial" w:hAnsi="Arial" w:cs="Arial"/>
+                <w:color w:val="000000"/>
+                <w:sz w:val="20"/>
+                <w:szCs w:val="20"/>
+              </w:rPr>
+              <w:t xml:space="preserve"> </w:t>
+            </w:r>
+            <w:r>
+              <w:rPr>
+                <w:rFonts w:ascii="Arial" w:hAnsi="Arial" w:cs="Arial"/>
+                <w:color w:val="2E74B5" w:themeColor="accent1" w:themeShade="BF"/>
+                <w:sz w:val="20"/>
+                <w:szCs w:val="20"/>
+              </w:rPr>
+              <w:t>tanh</w:t>
+            </w:r>
+          </w:p>
+        </w:tc>
+      </w:tr>
+      <w:tr>
+        <w:trPr>
+          <w:cnfStyle w:val="000000100000" w:firstRow="0" w:lastRow="0" w:firstColumn="0" w:lastColumn="0" w:oddVBand="0" w:evenVBand="0" w:oddHBand="1" w:evenHBand="0" w:firstRowFirstColumn="0" w:firstRowLastColumn="0" w:lastRowFirstColumn="0" w:lastRowLastColumn="0"/>
+        </w:trPr>
+        <w:tc>
+          <w:tcPr>
+            <w:cnfStyle w:val="001000000000" w:firstRow="0" w:lastRow="0" w:firstColumn="1" w:lastColumn="0" w:oddVBand="0" w:evenVBand="0" w:oddHBand="0" w:evenHBand="0" w:firstRowFirstColumn="0" w:firstRowLastColumn="0" w:lastRowFirstColumn="0" w:lastRowLastColumn="0"/>
+            <w:tcW w:w="2332" w:type="dxa"/>
+          </w:tcPr>
+          <w:p>
+            <w:pPr>
+              <w:autoSpaceDE w:val="0"/>
+              <w:autoSpaceDN w:val="0"/>
+              <w:bidi w:val="0"/>
+              <w:adjustRightInd w:val="0"/>
+              <w:jc w:val="center"/>
+              <w:rPr>
+                <w:rFonts w:ascii="Arial" w:hAnsi="Arial" w:cs="Arial"/>
+                <w:color w:val="000000"/>
+                <w:sz w:val="24"/>
+                <w:szCs w:val="24"/>
+              </w:rPr>
+            </w:pPr>
+            <w:r>
+              <w:rPr>
+                <w:rFonts w:ascii="Arial" w:hAnsi="Arial" w:cs="Arial"/>
+                <w:color w:val="000000"/>
+                <w:sz w:val="24"/>
+                <w:szCs w:val="24"/>
+              </w:rPr>
+              <w:t>Accuracy</w:t>
+            </w:r>
+          </w:p>
+        </w:tc>
+        <w:tc>
+          <w:tcPr>
+            <w:tcW w:w="2095" w:type="dxa"/>
+          </w:tcPr>
+          <w:p>
+            <w:pPr>
+              <w:autoSpaceDE w:val="0"/>
+              <w:autoSpaceDN w:val="0"/>
+              <w:bidi w:val="0"/>
+              <w:adjustRightInd w:val="0"/>
+              <w:jc w:val="center"/>
+              <w:cnfStyle w:val="000000100000" w:firstRow="0" w:lastRow="0" w:firstColumn="0" w:lastColumn="0" w:oddVBand="0" w:evenVBand="0" w:oddHBand="1" w:evenHBand="0" w:firstRowFirstColumn="0" w:firstRowLastColumn="0" w:lastRowFirstColumn="0" w:lastRowLastColumn="0"/>
+              <w:rPr>
+                <w:rFonts w:ascii="Arial" w:hAnsi="Arial" w:cs="Arial"/>
+                <w:color w:val="000000"/>
+                <w:sz w:val="24"/>
+                <w:szCs w:val="24"/>
+              </w:rPr>
+            </w:pPr>
+            <w:r>
+              <w:rPr>
+                <w:rFonts w:ascii="Arial" w:hAnsi="Arial" w:cs="Arial"/>
+                <w:color w:val="000000"/>
+                <w:sz w:val="24"/>
+                <w:szCs w:val="24"/>
+              </w:rPr>
+              <w:t>8</w:t>
+            </w:r>
+            <w:r>
+              <w:rPr>
+                <w:rFonts w:ascii="Arial" w:hAnsi="Arial" w:cs="Arial"/>
+                <w:color w:val="000000"/>
+                <w:sz w:val="24"/>
+                <w:szCs w:val="24"/>
+              </w:rPr>
+              <w:t>1</w:t>
+            </w:r>
+            <w:r>
+              <w:rPr>
+                <w:rFonts w:ascii="Arial" w:hAnsi="Arial" w:cs="Arial"/>
+                <w:color w:val="000000"/>
+                <w:sz w:val="24"/>
+                <w:szCs w:val="24"/>
+              </w:rPr>
+              <w:t>.</w:t>
+            </w:r>
+            <w:r>
+              <w:rPr>
+                <w:rFonts w:ascii="Arial" w:hAnsi="Arial" w:cs="Arial"/>
+                <w:color w:val="000000"/>
+                <w:sz w:val="24"/>
+                <w:szCs w:val="24"/>
+              </w:rPr>
+              <w:t>63</w:t>
+            </w:r>
+          </w:p>
+        </w:tc>
+        <w:tc>
+          <w:tcPr>
+            <w:tcW w:w="2052" w:type="dxa"/>
+          </w:tcPr>
+          <w:p>
+            <w:pPr>
+              <w:autoSpaceDE w:val="0"/>
+              <w:autoSpaceDN w:val="0"/>
+              <w:bidi w:val="0"/>
+              <w:adjustRightInd w:val="0"/>
+              <w:jc w:val="center"/>
+              <w:cnfStyle w:val="000000100000" w:firstRow="0" w:lastRow="0" w:firstColumn="0" w:lastColumn="0" w:oddVBand="0" w:evenVBand="0" w:oddHBand="1" w:evenHBand="0" w:firstRowFirstColumn="0" w:firstRowLastColumn="0" w:lastRowFirstColumn="0" w:lastRowLastColumn="0"/>
+              <w:rPr>
+                <w:rFonts w:ascii="Arial" w:hAnsi="Arial" w:cs="Arial"/>
+                <w:color w:val="000000"/>
+                <w:sz w:val="24"/>
+                <w:szCs w:val="24"/>
+              </w:rPr>
+            </w:pPr>
+            <w:r>
+              <w:rPr>
+                <w:rFonts w:ascii="Arial" w:hAnsi="Arial" w:cs="Arial"/>
+                <w:color w:val="000000"/>
+                <w:sz w:val="24"/>
+                <w:szCs w:val="24"/>
+              </w:rPr>
+              <w:t>81.34</w:t>
+            </w:r>
+          </w:p>
+        </w:tc>
+        <w:tc>
+          <w:tcPr>
+            <w:tcW w:w="1827" w:type="dxa"/>
+          </w:tcPr>
+          <w:p>
+            <w:pPr>
+              <w:autoSpaceDE w:val="0"/>
+              <w:autoSpaceDN w:val="0"/>
+              <w:bidi w:val="0"/>
+              <w:adjustRightInd w:val="0"/>
+              <w:jc w:val="center"/>
+              <w:cnfStyle w:val="000000100000" w:firstRow="0" w:lastRow="0" w:firstColumn="0" w:lastColumn="0" w:oddVBand="0" w:evenVBand="0" w:oddHBand="1" w:evenHBand="0" w:firstRowFirstColumn="0" w:firstRowLastColumn="0" w:lastRowFirstColumn="0" w:lastRowLastColumn="0"/>
+              <w:rPr>
+                <w:rFonts w:ascii="Arial" w:hAnsi="Arial" w:cs="Arial"/>
+                <w:color w:val="000000"/>
+                <w:sz w:val="24"/>
+                <w:szCs w:val="24"/>
+              </w:rPr>
+            </w:pPr>
+            <w:r>
+              <w:rPr>
+                <w:rFonts w:ascii="Arial" w:hAnsi="Arial" w:cs="Arial"/>
+                <w:color w:val="000000"/>
+                <w:sz w:val="24"/>
+                <w:szCs w:val="24"/>
+              </w:rPr>
+              <w:t>82.14</w:t>
+            </w:r>
+          </w:p>
+        </w:tc>
+      </w:tr>
+    </w:tbl>
     <w:p>
       <w:pPr>
         <w:autoSpaceDE w:val="0"/>
@@ -1957,7 +2366,6 @@
         </w:rPr>
         <w:t xml:space="preserve">What worked straightforward out of the box? </w:t>
       </w:r>
-      <w:proofErr w:type="gramStart"/>
       <w:r>
         <w:rPr>
           <w:rFonts w:ascii="Arial" w:hAnsi="Arial" w:cs="Arial"/>
@@ -1965,9 +2373,8 @@
           <w:sz w:val="28"/>
           <w:szCs w:val="28"/>
         </w:rPr>
-        <w:t>what</w:t>
-      </w:r>
-      <w:proofErr w:type="gramEnd"/>
+        <w:t>What</w:t>
+      </w:r>
       <w:r>
         <w:rPr>
           <w:rFonts w:ascii="Arial" w:hAnsi="Arial" w:cs="Arial"/>
@@ -4084,7 +4491,7 @@
 </file>
 
 <file path=customXml/itemProps1.xml><?xml version="1.0" encoding="utf-8"?>
-<ds:datastoreItem xmlns:ds="http://schemas.openxmlformats.org/officeDocument/2006/customXml" ds:itemID="{E03BC539-AF40-4C6B-B96D-9B1C15F797E6}">
+<ds:datastoreItem xmlns:ds="http://schemas.openxmlformats.org/officeDocument/2006/customXml" ds:itemID="{26DA0498-3273-44A7-91C0-248F3A534A56}">
   <ds:schemaRefs>
     <ds:schemaRef ds:uri="http://schemas.openxmlformats.org/officeDocument/2006/bibliography"/>
   </ds:schemaRefs>

</xml_diff>

<commit_message>
Add final comment wi2th graphs
</commit_message>
<xml_diff>
--- a/report.docx
+++ b/report.docx
@@ -529,10 +529,7 @@
         <w:t xml:space="preserve"> – not mentioned if only the LSTM is shared or also </w:t>
       </w:r>
       <w:r>
-        <w:t xml:space="preserve">the </w:t>
-      </w:r>
-      <w:r>
-        <w:t>Inner-Attention</w:t>
+        <w:t>the Inner-Attention</w:t>
       </w:r>
       <w:r>
         <w:t>. The architecture described above looks as follow:</w:t>
@@ -1477,7 +1474,13 @@
         <w:t xml:space="preserve">very </w:t>
       </w:r>
       <w:r>
-        <w:t>similar results (with a minor difference of 0.5 a point reduction that we believe is not very significant)</w:t>
+        <w:t>similar results (with a minor difference of 0.</w:t>
+      </w:r>
+      <w:r>
+        <w:t>1</w:t>
+      </w:r>
+      <w:r>
+        <w:t xml:space="preserve"> a point reduction that we believe is not very significant)</w:t>
       </w:r>
     </w:p>
     <w:p>
@@ -3463,6 +3466,317 @@
         </w:rPr>
       </w:pPr>
     </w:p>
+    <w:tbl>
+      <w:tblPr>
+        <w:tblStyle w:val="PlainTable3"/>
+        <w:tblpPr w:leftFromText="180" w:rightFromText="180" w:vertAnchor="text" w:horzAnchor="page" w:tblpX="2532" w:tblpY="838"/>
+        <w:tblW w:w="0" w:type="auto"/>
+        <w:tblLook w:val="04A0" w:firstRow="1" w:lastRow="0" w:firstColumn="1" w:lastColumn="0" w:noHBand="0" w:noVBand="1"/>
+      </w:tblPr>
+      <w:tblGrid>
+        <w:gridCol w:w="2332"/>
+        <w:gridCol w:w="2095"/>
+      </w:tblGrid>
+      <w:tr>
+        <w:trPr>
+          <w:cnfStyle w:val="100000000000" w:firstRow="1" w:lastRow="0" w:firstColumn="0" w:lastColumn="0" w:oddVBand="0" w:evenVBand="0" w:oddHBand="0" w:evenHBand="0" w:firstRowFirstColumn="0" w:firstRowLastColumn="0" w:lastRowFirstColumn="0" w:lastRowLastColumn="0"/>
+        </w:trPr>
+        <w:tc>
+          <w:tcPr>
+            <w:cnfStyle w:val="001000000100" w:firstRow="0" w:lastRow="0" w:firstColumn="1" w:lastColumn="0" w:oddVBand="0" w:evenVBand="0" w:oddHBand="0" w:evenHBand="0" w:firstRowFirstColumn="1" w:firstRowLastColumn="0" w:lastRowFirstColumn="0" w:lastRowLastColumn="0"/>
+            <w:tcW w:w="2332" w:type="dxa"/>
+          </w:tcPr>
+          <w:p>
+            <w:pPr>
+              <w:autoSpaceDE w:val="0"/>
+              <w:autoSpaceDN w:val="0"/>
+              <w:bidi w:val="0"/>
+              <w:adjustRightInd w:val="0"/>
+              <w:jc w:val="center"/>
+              <w:rPr>
+                <w:rFonts w:ascii="Arial" w:hAnsi="Arial" w:cs="Arial"/>
+                <w:color w:val="000000"/>
+                <w:sz w:val="24"/>
+                <w:szCs w:val="24"/>
+              </w:rPr>
+            </w:pPr>
+          </w:p>
+        </w:tc>
+        <w:tc>
+          <w:tcPr>
+            <w:tcW w:w="2095" w:type="dxa"/>
+          </w:tcPr>
+          <w:p>
+            <w:pPr>
+              <w:autoSpaceDE w:val="0"/>
+              <w:autoSpaceDN w:val="0"/>
+              <w:bidi w:val="0"/>
+              <w:adjustRightInd w:val="0"/>
+              <w:jc w:val="center"/>
+              <w:cnfStyle w:val="100000000000" w:firstRow="1" w:lastRow="0" w:firstColumn="0" w:lastColumn="0" w:oddVBand="0" w:evenVBand="0" w:oddHBand="0" w:evenHBand="0" w:firstRowFirstColumn="0" w:firstRowLastColumn="0" w:lastRowFirstColumn="0" w:lastRowLastColumn="0"/>
+              <w:rPr>
+                <w:rFonts w:ascii="Arial" w:hAnsi="Arial" w:cs="Arial"/>
+                <w:color w:val="000000"/>
+                <w:sz w:val="20"/>
+                <w:szCs w:val="20"/>
+              </w:rPr>
+            </w:pPr>
+            <w:r>
+              <w:rPr>
+                <w:rFonts w:ascii="Arial" w:hAnsi="Arial" w:cs="Arial"/>
+                <w:color w:val="000000"/>
+                <w:sz w:val="20"/>
+                <w:szCs w:val="20"/>
+              </w:rPr>
+              <w:t>With 2 MLPs</w:t>
+            </w:r>
+          </w:p>
+        </w:tc>
+      </w:tr>
+      <w:tr>
+        <w:trPr>
+          <w:cnfStyle w:val="000000100000" w:firstRow="0" w:lastRow="0" w:firstColumn="0" w:lastColumn="0" w:oddVBand="0" w:evenVBand="0" w:oddHBand="1" w:evenHBand="0" w:firstRowFirstColumn="0" w:firstRowLastColumn="0" w:lastRowFirstColumn="0" w:lastRowLastColumn="0"/>
+        </w:trPr>
+        <w:tc>
+          <w:tcPr>
+            <w:cnfStyle w:val="001000000000" w:firstRow="0" w:lastRow="0" w:firstColumn="1" w:lastColumn="0" w:oddVBand="0" w:evenVBand="0" w:oddHBand="0" w:evenHBand="0" w:firstRowFirstColumn="0" w:firstRowLastColumn="0" w:lastRowFirstColumn="0" w:lastRowLastColumn="0"/>
+            <w:tcW w:w="2332" w:type="dxa"/>
+          </w:tcPr>
+          <w:p>
+            <w:pPr>
+              <w:autoSpaceDE w:val="0"/>
+              <w:autoSpaceDN w:val="0"/>
+              <w:bidi w:val="0"/>
+              <w:adjustRightInd w:val="0"/>
+              <w:jc w:val="center"/>
+              <w:rPr>
+                <w:rFonts w:ascii="Arial" w:hAnsi="Arial" w:cs="Arial"/>
+                <w:color w:val="000000"/>
+                <w:sz w:val="24"/>
+                <w:szCs w:val="24"/>
+              </w:rPr>
+            </w:pPr>
+            <w:r>
+              <w:rPr>
+                <w:rFonts w:ascii="Arial" w:hAnsi="Arial" w:cs="Arial"/>
+                <w:color w:val="000000"/>
+                <w:sz w:val="24"/>
+                <w:szCs w:val="24"/>
+              </w:rPr>
+              <w:t>TEST Accuracy</w:t>
+            </w:r>
+          </w:p>
+        </w:tc>
+        <w:tc>
+          <w:tcPr>
+            <w:tcW w:w="2095" w:type="dxa"/>
+          </w:tcPr>
+          <w:p>
+            <w:pPr>
+              <w:autoSpaceDE w:val="0"/>
+              <w:autoSpaceDN w:val="0"/>
+              <w:bidi w:val="0"/>
+              <w:adjustRightInd w:val="0"/>
+              <w:jc w:val="center"/>
+              <w:cnfStyle w:val="000000100000" w:firstRow="0" w:lastRow="0" w:firstColumn="0" w:lastColumn="0" w:oddVBand="0" w:evenVBand="0" w:oddHBand="1" w:evenHBand="0" w:firstRowFirstColumn="0" w:firstRowLastColumn="0" w:lastRowFirstColumn="0" w:lastRowLastColumn="0"/>
+              <w:rPr>
+                <w:rFonts w:ascii="Arial" w:hAnsi="Arial" w:cs="Arial"/>
+                <w:b/>
+                <w:bCs/>
+                <w:color w:val="000000"/>
+                <w:sz w:val="24"/>
+                <w:szCs w:val="24"/>
+              </w:rPr>
+            </w:pPr>
+            <w:r>
+              <w:rPr>
+                <w:rFonts w:ascii="Arial" w:hAnsi="Arial" w:cs="Arial"/>
+                <w:b/>
+                <w:bCs/>
+                <w:color w:val="000000"/>
+                <w:sz w:val="24"/>
+                <w:szCs w:val="24"/>
+              </w:rPr>
+              <w:t>8</w:t>
+            </w:r>
+            <w:r>
+              <w:rPr>
+                <w:rFonts w:ascii="Arial" w:hAnsi="Arial" w:cs="Arial"/>
+                <w:b/>
+                <w:bCs/>
+                <w:color w:val="000000"/>
+                <w:sz w:val="24"/>
+                <w:szCs w:val="24"/>
+              </w:rPr>
+              <w:t>4.01</w:t>
+            </w:r>
+          </w:p>
+        </w:tc>
+      </w:tr>
+    </w:tbl>
+    <w:p>
+      <w:pPr>
+        <w:pStyle w:val="ListParagraph"/>
+        <w:numPr>
+          <w:ilvl w:val="0"/>
+          <w:numId w:val="11"/>
+        </w:numPr>
+        <w:autoSpaceDE w:val="0"/>
+        <w:autoSpaceDN w:val="0"/>
+        <w:bidi w:val="0"/>
+        <w:adjustRightInd w:val="0"/>
+        <w:spacing w:after="0" w:line="240" w:lineRule="auto"/>
+        <w:jc w:val="both"/>
+      </w:pPr>
+      <w:r>
+        <w:t>We unders</w:t>
+      </w:r>
+      <w:r>
+        <w:t xml:space="preserve">tood that the trick is working therefore we decided to add another MLP    for smother reduction. Now our first MLP reduces from 200 dimensions to 100 dimensions and the second one from 100 to 3. </w:t>
+      </w:r>
+      <w:r>
+        <w:t>The final results are the following:</w:t>
+      </w:r>
+      <w:r>
+        <w:br/>
+      </w:r>
+      <w:r>
+        <w:br/>
+      </w:r>
+      <w:r>
+        <w:br/>
+      </w:r>
+      <w:r>
+        <w:br/>
+        <w:t>Dev accuracy:</w:t>
+      </w:r>
+    </w:p>
+    <w:p>
+      <w:pPr>
+        <w:autoSpaceDE w:val="0"/>
+        <w:autoSpaceDN w:val="0"/>
+        <w:bidi w:val="0"/>
+        <w:adjustRightInd w:val="0"/>
+        <w:spacing w:after="0" w:line="240" w:lineRule="auto"/>
+        <w:jc w:val="both"/>
+      </w:pPr>
+      <w:r>
+        <w:rPr>
+          <w:noProof/>
+        </w:rPr>
+        <w:drawing>
+          <wp:anchor distT="0" distB="0" distL="114300" distR="114300" simplePos="0" relativeHeight="251662336" behindDoc="0" locked="0" layoutInCell="1" allowOverlap="1" wp14:anchorId="4BDACE61" wp14:editId="1D6990E9">
+            <wp:simplePos x="0" y="0"/>
+            <wp:positionH relativeFrom="column">
+              <wp:posOffset>461645</wp:posOffset>
+            </wp:positionH>
+            <wp:positionV relativeFrom="paragraph">
+              <wp:posOffset>58420</wp:posOffset>
+            </wp:positionV>
+            <wp:extent cx="4279900" cy="2096135"/>
+            <wp:effectExtent l="0" t="0" r="6350" b="0"/>
+            <wp:wrapTight wrapText="bothSides">
+              <wp:wrapPolygon edited="0">
+                <wp:start x="0" y="0"/>
+                <wp:lineTo x="0" y="21397"/>
+                <wp:lineTo x="21536" y="21397"/>
+                <wp:lineTo x="21536" y="0"/>
+                <wp:lineTo x="0" y="0"/>
+              </wp:wrapPolygon>
+            </wp:wrapTight>
+            <wp:docPr id="5" name="Picture 5"/>
+            <wp:cNvGraphicFramePr>
+              <a:graphicFrameLocks xmlns:a="http://schemas.openxmlformats.org/drawingml/2006/main" noChangeAspect="1"/>
+            </wp:cNvGraphicFramePr>
+            <a:graphic xmlns:a="http://schemas.openxmlformats.org/drawingml/2006/main">
+              <a:graphicData uri="http://schemas.openxmlformats.org/drawingml/2006/picture">
+                <pic:pic xmlns:pic="http://schemas.openxmlformats.org/drawingml/2006/picture">
+                  <pic:nvPicPr>
+                    <pic:cNvPr id="1" name=""/>
+                    <pic:cNvPicPr/>
+                  </pic:nvPicPr>
+                  <pic:blipFill>
+                    <a:blip r:embed="rId12"/>
+                    <a:stretch>
+                      <a:fillRect/>
+                    </a:stretch>
+                  </pic:blipFill>
+                  <pic:spPr>
+                    <a:xfrm>
+                      <a:off x="0" y="0"/>
+                      <a:ext cx="4279900" cy="2096135"/>
+                    </a:xfrm>
+                    <a:prstGeom prst="rect">
+                      <a:avLst/>
+                    </a:prstGeom>
+                  </pic:spPr>
+                </pic:pic>
+              </a:graphicData>
+            </a:graphic>
+            <wp14:sizeRelH relativeFrom="margin">
+              <wp14:pctWidth>0</wp14:pctWidth>
+            </wp14:sizeRelH>
+            <wp14:sizeRelV relativeFrom="margin">
+              <wp14:pctHeight>0</wp14:pctHeight>
+            </wp14:sizeRelV>
+          </wp:anchor>
+        </w:drawing>
+      </w:r>
+    </w:p>
+    <w:p>
+      <w:pPr>
+        <w:autoSpaceDE w:val="0"/>
+        <w:autoSpaceDN w:val="0"/>
+        <w:bidi w:val="0"/>
+        <w:adjustRightInd w:val="0"/>
+        <w:spacing w:after="0" w:line="240" w:lineRule="auto"/>
+        <w:jc w:val="both"/>
+      </w:pPr>
+    </w:p>
+    <w:p>
+      <w:pPr>
+        <w:autoSpaceDE w:val="0"/>
+        <w:autoSpaceDN w:val="0"/>
+        <w:bidi w:val="0"/>
+        <w:adjustRightInd w:val="0"/>
+        <w:spacing w:after="0" w:line="240" w:lineRule="auto"/>
+        <w:ind w:left="720"/>
+        <w:jc w:val="both"/>
+      </w:pPr>
+    </w:p>
+    <w:p>
+      <w:pPr>
+        <w:autoSpaceDE w:val="0"/>
+        <w:autoSpaceDN w:val="0"/>
+        <w:bidi w:val="0"/>
+        <w:adjustRightInd w:val="0"/>
+        <w:spacing w:after="0" w:line="240" w:lineRule="auto"/>
+        <w:ind w:left="720"/>
+        <w:jc w:val="both"/>
+      </w:pPr>
+    </w:p>
+    <w:p>
+      <w:pPr>
+        <w:autoSpaceDE w:val="0"/>
+        <w:autoSpaceDN w:val="0"/>
+        <w:bidi w:val="0"/>
+        <w:adjustRightInd w:val="0"/>
+        <w:spacing w:after="0" w:line="240" w:lineRule="auto"/>
+        <w:ind w:left="720"/>
+        <w:jc w:val="both"/>
+      </w:pPr>
+    </w:p>
+    <w:p>
+      <w:pPr>
+        <w:pStyle w:val="ListParagraph"/>
+        <w:autoSpaceDE w:val="0"/>
+        <w:autoSpaceDN w:val="0"/>
+        <w:bidi w:val="0"/>
+        <w:adjustRightInd w:val="0"/>
+        <w:spacing w:after="0" w:line="240" w:lineRule="auto"/>
+        <w:jc w:val="both"/>
+      </w:pPr>
+    </w:p>
     <w:p>
       <w:pPr>
         <w:autoSpaceDE w:val="0"/>
@@ -3473,8 +3787,757 @@
         <w:rPr>
           <w:rFonts w:ascii="Arial" w:hAnsi="Arial" w:cs="Arial"/>
           <w:color w:val="000000"/>
-          <w:sz w:val="24"/>
-          <w:szCs w:val="24"/>
+          <w:sz w:val="28"/>
+          <w:szCs w:val="28"/>
+        </w:rPr>
+      </w:pPr>
+    </w:p>
+    <w:p>
+      <w:pPr>
+        <w:autoSpaceDE w:val="0"/>
+        <w:autoSpaceDN w:val="0"/>
+        <w:bidi w:val="0"/>
+        <w:adjustRightInd w:val="0"/>
+        <w:spacing w:after="0" w:line="240" w:lineRule="auto"/>
+        <w:rPr>
+          <w:rFonts w:ascii="Arial" w:hAnsi="Arial" w:cs="Arial"/>
+          <w:color w:val="000000"/>
+          <w:sz w:val="28"/>
+          <w:szCs w:val="28"/>
+        </w:rPr>
+      </w:pPr>
+    </w:p>
+    <w:p>
+      <w:pPr>
+        <w:autoSpaceDE w:val="0"/>
+        <w:autoSpaceDN w:val="0"/>
+        <w:bidi w:val="0"/>
+        <w:adjustRightInd w:val="0"/>
+        <w:spacing w:after="0" w:line="240" w:lineRule="auto"/>
+        <w:rPr>
+          <w:rFonts w:ascii="Arial" w:hAnsi="Arial" w:cs="Arial"/>
+          <w:color w:val="000000"/>
+          <w:sz w:val="28"/>
+          <w:szCs w:val="28"/>
+        </w:rPr>
+      </w:pPr>
+    </w:p>
+    <w:p>
+      <w:pPr>
+        <w:autoSpaceDE w:val="0"/>
+        <w:autoSpaceDN w:val="0"/>
+        <w:bidi w:val="0"/>
+        <w:adjustRightInd w:val="0"/>
+        <w:spacing w:after="0" w:line="240" w:lineRule="auto"/>
+        <w:rPr>
+          <w:rFonts w:ascii="Arial" w:hAnsi="Arial" w:cs="Arial"/>
+          <w:color w:val="000000"/>
+          <w:sz w:val="28"/>
+          <w:szCs w:val="28"/>
+        </w:rPr>
+      </w:pPr>
+    </w:p>
+    <w:p>
+      <w:pPr>
+        <w:autoSpaceDE w:val="0"/>
+        <w:autoSpaceDN w:val="0"/>
+        <w:bidi w:val="0"/>
+        <w:adjustRightInd w:val="0"/>
+        <w:spacing w:after="0" w:line="240" w:lineRule="auto"/>
+        <w:rPr>
+          <w:rFonts w:ascii="Arial" w:hAnsi="Arial" w:cs="Arial"/>
+          <w:color w:val="000000"/>
+          <w:sz w:val="28"/>
+          <w:szCs w:val="28"/>
+        </w:rPr>
+      </w:pPr>
+    </w:p>
+    <w:p>
+      <w:pPr>
+        <w:autoSpaceDE w:val="0"/>
+        <w:autoSpaceDN w:val="0"/>
+        <w:bidi w:val="0"/>
+        <w:adjustRightInd w:val="0"/>
+        <w:spacing w:after="0" w:line="240" w:lineRule="auto"/>
+        <w:rPr>
+          <w:rFonts w:ascii="Arial" w:hAnsi="Arial" w:cs="Arial"/>
+          <w:color w:val="000000"/>
+          <w:sz w:val="28"/>
+          <w:szCs w:val="28"/>
+        </w:rPr>
+      </w:pPr>
+    </w:p>
+    <w:p>
+      <w:pPr>
+        <w:autoSpaceDE w:val="0"/>
+        <w:autoSpaceDN w:val="0"/>
+        <w:bidi w:val="0"/>
+        <w:adjustRightInd w:val="0"/>
+        <w:spacing w:after="0" w:line="240" w:lineRule="auto"/>
+        <w:rPr>
+          <w:rFonts w:ascii="Arial" w:hAnsi="Arial" w:cs="Arial"/>
+          <w:color w:val="000000"/>
+          <w:sz w:val="28"/>
+          <w:szCs w:val="28"/>
+        </w:rPr>
+      </w:pPr>
+      <w:r>
+        <w:rPr>
+          <w:rFonts w:ascii="Arial" w:hAnsi="Arial" w:cs="Arial"/>
+          <w:color w:val="000000"/>
+          <w:sz w:val="28"/>
+          <w:szCs w:val="28"/>
+        </w:rPr>
+        <w:tab/>
+      </w:r>
+    </w:p>
+    <w:p>
+      <w:pPr>
+        <w:autoSpaceDE w:val="0"/>
+        <w:autoSpaceDN w:val="0"/>
+        <w:bidi w:val="0"/>
+        <w:adjustRightInd w:val="0"/>
+        <w:spacing w:after="0" w:line="240" w:lineRule="auto"/>
+        <w:ind w:firstLine="720"/>
+        <w:jc w:val="both"/>
+        <w:rPr>
+          <w:rFonts w:ascii="Arial" w:hAnsi="Arial" w:cs="Arial"/>
+          <w:color w:val="000000"/>
+          <w:sz w:val="28"/>
+          <w:szCs w:val="28"/>
+        </w:rPr>
+      </w:pPr>
+      <w:r>
+        <w:t>Train accuracy:</w:t>
+      </w:r>
+    </w:p>
+    <w:p>
+      <w:pPr>
+        <w:autoSpaceDE w:val="0"/>
+        <w:autoSpaceDN w:val="0"/>
+        <w:bidi w:val="0"/>
+        <w:adjustRightInd w:val="0"/>
+        <w:spacing w:after="0" w:line="240" w:lineRule="auto"/>
+        <w:rPr>
+          <w:rFonts w:ascii="Arial" w:hAnsi="Arial" w:cs="Arial"/>
+          <w:color w:val="000000"/>
+          <w:sz w:val="28"/>
+          <w:szCs w:val="28"/>
+        </w:rPr>
+      </w:pPr>
+      <w:r>
+        <w:rPr>
+          <w:noProof/>
+        </w:rPr>
+        <w:drawing>
+          <wp:anchor distT="0" distB="0" distL="114300" distR="114300" simplePos="0" relativeHeight="251664384" behindDoc="0" locked="0" layoutInCell="1" allowOverlap="1" wp14:anchorId="445AE615" wp14:editId="25F7F253">
+            <wp:simplePos x="0" y="0"/>
+            <wp:positionH relativeFrom="margin">
+              <wp:posOffset>498928</wp:posOffset>
+            </wp:positionH>
+            <wp:positionV relativeFrom="paragraph">
+              <wp:posOffset>15512</wp:posOffset>
+            </wp:positionV>
+            <wp:extent cx="3987800" cy="2030095"/>
+            <wp:effectExtent l="0" t="0" r="0" b="8255"/>
+            <wp:wrapTight wrapText="bothSides">
+              <wp:wrapPolygon edited="0">
+                <wp:start x="0" y="0"/>
+                <wp:lineTo x="0" y="21485"/>
+                <wp:lineTo x="21462" y="21485"/>
+                <wp:lineTo x="21462" y="0"/>
+                <wp:lineTo x="0" y="0"/>
+              </wp:wrapPolygon>
+            </wp:wrapTight>
+            <wp:docPr id="6" name="Picture 6"/>
+            <wp:cNvGraphicFramePr>
+              <a:graphicFrameLocks xmlns:a="http://schemas.openxmlformats.org/drawingml/2006/main" noChangeAspect="1"/>
+            </wp:cNvGraphicFramePr>
+            <a:graphic xmlns:a="http://schemas.openxmlformats.org/drawingml/2006/main">
+              <a:graphicData uri="http://schemas.openxmlformats.org/drawingml/2006/picture">
+                <pic:pic xmlns:pic="http://schemas.openxmlformats.org/drawingml/2006/picture">
+                  <pic:nvPicPr>
+                    <pic:cNvPr id="1" name=""/>
+                    <pic:cNvPicPr/>
+                  </pic:nvPicPr>
+                  <pic:blipFill>
+                    <a:blip r:embed="rId13"/>
+                    <a:stretch>
+                      <a:fillRect/>
+                    </a:stretch>
+                  </pic:blipFill>
+                  <pic:spPr>
+                    <a:xfrm>
+                      <a:off x="0" y="0"/>
+                      <a:ext cx="3987800" cy="2030095"/>
+                    </a:xfrm>
+                    <a:prstGeom prst="rect">
+                      <a:avLst/>
+                    </a:prstGeom>
+                  </pic:spPr>
+                </pic:pic>
+              </a:graphicData>
+            </a:graphic>
+            <wp14:sizeRelH relativeFrom="margin">
+              <wp14:pctWidth>0</wp14:pctWidth>
+            </wp14:sizeRelH>
+            <wp14:sizeRelV relativeFrom="margin">
+              <wp14:pctHeight>0</wp14:pctHeight>
+            </wp14:sizeRelV>
+          </wp:anchor>
+        </w:drawing>
+      </w:r>
+    </w:p>
+    <w:p>
+      <w:pPr>
+        <w:autoSpaceDE w:val="0"/>
+        <w:autoSpaceDN w:val="0"/>
+        <w:bidi w:val="0"/>
+        <w:adjustRightInd w:val="0"/>
+        <w:spacing w:after="0" w:line="240" w:lineRule="auto"/>
+        <w:rPr>
+          <w:rFonts w:ascii="Arial" w:hAnsi="Arial" w:cs="Arial"/>
+          <w:color w:val="000000"/>
+          <w:sz w:val="28"/>
+          <w:szCs w:val="28"/>
+        </w:rPr>
+      </w:pPr>
+    </w:p>
+    <w:p>
+      <w:pPr>
+        <w:autoSpaceDE w:val="0"/>
+        <w:autoSpaceDN w:val="0"/>
+        <w:bidi w:val="0"/>
+        <w:adjustRightInd w:val="0"/>
+        <w:spacing w:after="0" w:line="240" w:lineRule="auto"/>
+        <w:rPr>
+          <w:rFonts w:ascii="Arial" w:hAnsi="Arial" w:cs="Arial"/>
+          <w:color w:val="000000"/>
+          <w:sz w:val="28"/>
+          <w:szCs w:val="28"/>
+        </w:rPr>
+      </w:pPr>
+    </w:p>
+    <w:p>
+      <w:pPr>
+        <w:autoSpaceDE w:val="0"/>
+        <w:autoSpaceDN w:val="0"/>
+        <w:bidi w:val="0"/>
+        <w:adjustRightInd w:val="0"/>
+        <w:spacing w:after="0" w:line="240" w:lineRule="auto"/>
+        <w:rPr>
+          <w:rFonts w:ascii="Arial" w:hAnsi="Arial" w:cs="Arial"/>
+          <w:color w:val="000000"/>
+          <w:sz w:val="28"/>
+          <w:szCs w:val="28"/>
+        </w:rPr>
+      </w:pPr>
+    </w:p>
+    <w:p>
+      <w:pPr>
+        <w:autoSpaceDE w:val="0"/>
+        <w:autoSpaceDN w:val="0"/>
+        <w:bidi w:val="0"/>
+        <w:adjustRightInd w:val="0"/>
+        <w:spacing w:after="0" w:line="240" w:lineRule="auto"/>
+        <w:rPr>
+          <w:rFonts w:ascii="Arial" w:hAnsi="Arial" w:cs="Arial"/>
+          <w:color w:val="000000"/>
+          <w:sz w:val="28"/>
+          <w:szCs w:val="28"/>
+        </w:rPr>
+      </w:pPr>
+    </w:p>
+    <w:p>
+      <w:pPr>
+        <w:autoSpaceDE w:val="0"/>
+        <w:autoSpaceDN w:val="0"/>
+        <w:bidi w:val="0"/>
+        <w:adjustRightInd w:val="0"/>
+        <w:spacing w:after="0" w:line="240" w:lineRule="auto"/>
+        <w:rPr>
+          <w:rFonts w:ascii="Arial" w:hAnsi="Arial" w:cs="Arial"/>
+          <w:color w:val="000000"/>
+          <w:sz w:val="28"/>
+          <w:szCs w:val="28"/>
+        </w:rPr>
+      </w:pPr>
+    </w:p>
+    <w:p>
+      <w:pPr>
+        <w:autoSpaceDE w:val="0"/>
+        <w:autoSpaceDN w:val="0"/>
+        <w:bidi w:val="0"/>
+        <w:adjustRightInd w:val="0"/>
+        <w:spacing w:after="0" w:line="240" w:lineRule="auto"/>
+        <w:rPr>
+          <w:rFonts w:ascii="Arial" w:hAnsi="Arial" w:cs="Arial"/>
+          <w:color w:val="000000"/>
+          <w:sz w:val="28"/>
+          <w:szCs w:val="28"/>
+        </w:rPr>
+      </w:pPr>
+    </w:p>
+    <w:p>
+      <w:pPr>
+        <w:autoSpaceDE w:val="0"/>
+        <w:autoSpaceDN w:val="0"/>
+        <w:bidi w:val="0"/>
+        <w:adjustRightInd w:val="0"/>
+        <w:spacing w:after="0" w:line="240" w:lineRule="auto"/>
+        <w:rPr>
+          <w:rFonts w:ascii="Arial" w:hAnsi="Arial" w:cs="Arial"/>
+          <w:color w:val="000000"/>
+          <w:sz w:val="28"/>
+          <w:szCs w:val="28"/>
+        </w:rPr>
+      </w:pPr>
+    </w:p>
+    <w:p>
+      <w:pPr>
+        <w:autoSpaceDE w:val="0"/>
+        <w:autoSpaceDN w:val="0"/>
+        <w:bidi w:val="0"/>
+        <w:adjustRightInd w:val="0"/>
+        <w:spacing w:after="0" w:line="240" w:lineRule="auto"/>
+        <w:rPr>
+          <w:rFonts w:ascii="Arial" w:hAnsi="Arial" w:cs="Arial"/>
+          <w:color w:val="000000"/>
+          <w:sz w:val="28"/>
+          <w:szCs w:val="28"/>
+        </w:rPr>
+      </w:pPr>
+    </w:p>
+    <w:p>
+      <w:pPr>
+        <w:autoSpaceDE w:val="0"/>
+        <w:autoSpaceDN w:val="0"/>
+        <w:bidi w:val="0"/>
+        <w:adjustRightInd w:val="0"/>
+        <w:spacing w:after="0" w:line="240" w:lineRule="auto"/>
+        <w:rPr>
+          <w:rFonts w:ascii="Arial" w:hAnsi="Arial" w:cs="Arial"/>
+          <w:color w:val="000000"/>
+          <w:sz w:val="28"/>
+          <w:szCs w:val="28"/>
+        </w:rPr>
+      </w:pPr>
+    </w:p>
+    <w:p>
+      <w:pPr>
+        <w:autoSpaceDE w:val="0"/>
+        <w:autoSpaceDN w:val="0"/>
+        <w:bidi w:val="0"/>
+        <w:adjustRightInd w:val="0"/>
+        <w:spacing w:after="0" w:line="240" w:lineRule="auto"/>
+        <w:rPr>
+          <w:rFonts w:ascii="Arial" w:hAnsi="Arial" w:cs="Arial"/>
+          <w:color w:val="000000"/>
+          <w:sz w:val="28"/>
+          <w:szCs w:val="28"/>
+        </w:rPr>
+      </w:pPr>
+    </w:p>
+    <w:p>
+      <w:pPr>
+        <w:autoSpaceDE w:val="0"/>
+        <w:autoSpaceDN w:val="0"/>
+        <w:bidi w:val="0"/>
+        <w:adjustRightInd w:val="0"/>
+        <w:spacing w:after="0" w:line="240" w:lineRule="auto"/>
+        <w:ind w:firstLine="720"/>
+        <w:jc w:val="both"/>
+        <w:rPr>
+          <w:rFonts w:ascii="Arial" w:hAnsi="Arial" w:cs="Arial"/>
+          <w:color w:val="000000"/>
+          <w:sz w:val="28"/>
+          <w:szCs w:val="28"/>
+        </w:rPr>
+      </w:pPr>
+      <w:r>
+        <w:rPr>
+          <w:noProof/>
+        </w:rPr>
+        <w:drawing>
+          <wp:anchor distT="0" distB="0" distL="114300" distR="114300" simplePos="0" relativeHeight="251666432" behindDoc="0" locked="0" layoutInCell="1" allowOverlap="1" wp14:anchorId="27826DF2" wp14:editId="0C78AB81">
+            <wp:simplePos x="0" y="0"/>
+            <wp:positionH relativeFrom="margin">
+              <wp:posOffset>457200</wp:posOffset>
+            </wp:positionH>
+            <wp:positionV relativeFrom="paragraph">
+              <wp:posOffset>238760</wp:posOffset>
+            </wp:positionV>
+            <wp:extent cx="4355465" cy="2167255"/>
+            <wp:effectExtent l="0" t="0" r="6985" b="4445"/>
+            <wp:wrapTight wrapText="bothSides">
+              <wp:wrapPolygon edited="0">
+                <wp:start x="0" y="0"/>
+                <wp:lineTo x="0" y="21454"/>
+                <wp:lineTo x="21540" y="21454"/>
+                <wp:lineTo x="21540" y="0"/>
+                <wp:lineTo x="0" y="0"/>
+              </wp:wrapPolygon>
+            </wp:wrapTight>
+            <wp:docPr id="7" name="Picture 7"/>
+            <wp:cNvGraphicFramePr>
+              <a:graphicFrameLocks xmlns:a="http://schemas.openxmlformats.org/drawingml/2006/main" noChangeAspect="1"/>
+            </wp:cNvGraphicFramePr>
+            <a:graphic xmlns:a="http://schemas.openxmlformats.org/drawingml/2006/main">
+              <a:graphicData uri="http://schemas.openxmlformats.org/drawingml/2006/picture">
+                <pic:pic xmlns:pic="http://schemas.openxmlformats.org/drawingml/2006/picture">
+                  <pic:nvPicPr>
+                    <pic:cNvPr id="1" name=""/>
+                    <pic:cNvPicPr/>
+                  </pic:nvPicPr>
+                  <pic:blipFill>
+                    <a:blip r:embed="rId14"/>
+                    <a:stretch>
+                      <a:fillRect/>
+                    </a:stretch>
+                  </pic:blipFill>
+                  <pic:spPr>
+                    <a:xfrm>
+                      <a:off x="0" y="0"/>
+                      <a:ext cx="4355465" cy="2167255"/>
+                    </a:xfrm>
+                    <a:prstGeom prst="rect">
+                      <a:avLst/>
+                    </a:prstGeom>
+                  </pic:spPr>
+                </pic:pic>
+              </a:graphicData>
+            </a:graphic>
+            <wp14:sizeRelH relativeFrom="margin">
+              <wp14:pctWidth>0</wp14:pctWidth>
+            </wp14:sizeRelH>
+            <wp14:sizeRelV relativeFrom="margin">
+              <wp14:pctHeight>0</wp14:pctHeight>
+            </wp14:sizeRelV>
+          </wp:anchor>
+        </w:drawing>
+      </w:r>
+      <w:r>
+        <w:t>Dev l</w:t>
+      </w:r>
+      <w:r>
+        <w:t>oss:</w:t>
+      </w:r>
+    </w:p>
+    <w:p>
+      <w:pPr>
+        <w:autoSpaceDE w:val="0"/>
+        <w:autoSpaceDN w:val="0"/>
+        <w:bidi w:val="0"/>
+        <w:adjustRightInd w:val="0"/>
+        <w:spacing w:after="0" w:line="240" w:lineRule="auto"/>
+        <w:ind w:firstLine="720"/>
+        <w:jc w:val="both"/>
+        <w:rPr>
+          <w:rFonts w:ascii="Arial" w:hAnsi="Arial" w:cs="Arial"/>
+          <w:color w:val="000000"/>
+          <w:sz w:val="28"/>
+          <w:szCs w:val="28"/>
+        </w:rPr>
+      </w:pPr>
+    </w:p>
+    <w:p>
+      <w:pPr>
+        <w:autoSpaceDE w:val="0"/>
+        <w:autoSpaceDN w:val="0"/>
+        <w:bidi w:val="0"/>
+        <w:adjustRightInd w:val="0"/>
+        <w:spacing w:after="0" w:line="240" w:lineRule="auto"/>
+      </w:pPr>
+      <w:r>
+        <w:rPr>
+          <w:rFonts w:ascii="Arial" w:hAnsi="Arial" w:cs="Arial"/>
+          <w:color w:val="000000"/>
+          <w:sz w:val="28"/>
+          <w:szCs w:val="28"/>
+        </w:rPr>
+        <w:tab/>
+      </w:r>
+    </w:p>
+    <w:p>
+      <w:pPr>
+        <w:autoSpaceDE w:val="0"/>
+        <w:autoSpaceDN w:val="0"/>
+        <w:bidi w:val="0"/>
+        <w:adjustRightInd w:val="0"/>
+        <w:spacing w:after="0" w:line="240" w:lineRule="auto"/>
+        <w:ind w:firstLine="720"/>
+        <w:rPr>
+          <w:rFonts w:ascii="Arial" w:hAnsi="Arial" w:cs="Arial"/>
+          <w:color w:val="000000"/>
+          <w:sz w:val="28"/>
+          <w:szCs w:val="28"/>
+        </w:rPr>
+      </w:pPr>
+      <w:r>
+        <w:lastRenderedPageBreak/>
+        <w:t>Train</w:t>
+      </w:r>
+      <w:r>
+        <w:t xml:space="preserve"> l</w:t>
+      </w:r>
+      <w:r>
+        <w:t>oss:</w:t>
+      </w:r>
+    </w:p>
+    <w:p>
+      <w:pPr>
+        <w:autoSpaceDE w:val="0"/>
+        <w:autoSpaceDN w:val="0"/>
+        <w:bidi w:val="0"/>
+        <w:adjustRightInd w:val="0"/>
+        <w:spacing w:after="0" w:line="240" w:lineRule="auto"/>
+        <w:rPr>
+          <w:rFonts w:ascii="Arial" w:hAnsi="Arial" w:cs="Arial"/>
+          <w:color w:val="000000"/>
+          <w:sz w:val="28"/>
+          <w:szCs w:val="28"/>
+        </w:rPr>
+      </w:pPr>
+      <w:r>
+        <w:rPr>
+          <w:noProof/>
+        </w:rPr>
+        <w:drawing>
+          <wp:anchor distT="0" distB="0" distL="114300" distR="114300" simplePos="0" relativeHeight="251668480" behindDoc="0" locked="0" layoutInCell="1" allowOverlap="1" wp14:anchorId="54DB645F" wp14:editId="3F3F0191">
+            <wp:simplePos x="0" y="0"/>
+            <wp:positionH relativeFrom="column">
+              <wp:posOffset>466090</wp:posOffset>
+            </wp:positionH>
+            <wp:positionV relativeFrom="paragraph">
+              <wp:posOffset>26670</wp:posOffset>
+            </wp:positionV>
+            <wp:extent cx="4584065" cy="2401570"/>
+            <wp:effectExtent l="0" t="0" r="6985" b="0"/>
+            <wp:wrapTight wrapText="bothSides">
+              <wp:wrapPolygon edited="0">
+                <wp:start x="0" y="0"/>
+                <wp:lineTo x="0" y="21417"/>
+                <wp:lineTo x="21543" y="21417"/>
+                <wp:lineTo x="21543" y="0"/>
+                <wp:lineTo x="0" y="0"/>
+              </wp:wrapPolygon>
+            </wp:wrapTight>
+            <wp:docPr id="8" name="Picture 8"/>
+            <wp:cNvGraphicFramePr>
+              <a:graphicFrameLocks xmlns:a="http://schemas.openxmlformats.org/drawingml/2006/main" noChangeAspect="1"/>
+            </wp:cNvGraphicFramePr>
+            <a:graphic xmlns:a="http://schemas.openxmlformats.org/drawingml/2006/main">
+              <a:graphicData uri="http://schemas.openxmlformats.org/drawingml/2006/picture">
+                <pic:pic xmlns:pic="http://schemas.openxmlformats.org/drawingml/2006/picture">
+                  <pic:nvPicPr>
+                    <pic:cNvPr id="1" name=""/>
+                    <pic:cNvPicPr/>
+                  </pic:nvPicPr>
+                  <pic:blipFill>
+                    <a:blip r:embed="rId15"/>
+                    <a:stretch>
+                      <a:fillRect/>
+                    </a:stretch>
+                  </pic:blipFill>
+                  <pic:spPr>
+                    <a:xfrm>
+                      <a:off x="0" y="0"/>
+                      <a:ext cx="4584065" cy="2401570"/>
+                    </a:xfrm>
+                    <a:prstGeom prst="rect">
+                      <a:avLst/>
+                    </a:prstGeom>
+                  </pic:spPr>
+                </pic:pic>
+              </a:graphicData>
+            </a:graphic>
+            <wp14:sizeRelH relativeFrom="margin">
+              <wp14:pctWidth>0</wp14:pctWidth>
+            </wp14:sizeRelH>
+            <wp14:sizeRelV relativeFrom="margin">
+              <wp14:pctHeight>0</wp14:pctHeight>
+            </wp14:sizeRelV>
+          </wp:anchor>
+        </w:drawing>
+      </w:r>
+    </w:p>
+    <w:p>
+      <w:pPr>
+        <w:autoSpaceDE w:val="0"/>
+        <w:autoSpaceDN w:val="0"/>
+        <w:bidi w:val="0"/>
+        <w:adjustRightInd w:val="0"/>
+        <w:spacing w:after="0" w:line="240" w:lineRule="auto"/>
+        <w:rPr>
+          <w:rFonts w:ascii="Arial" w:hAnsi="Arial" w:cs="Arial"/>
+          <w:color w:val="000000"/>
+          <w:sz w:val="28"/>
+          <w:szCs w:val="28"/>
+        </w:rPr>
+      </w:pPr>
+    </w:p>
+    <w:p>
+      <w:pPr>
+        <w:autoSpaceDE w:val="0"/>
+        <w:autoSpaceDN w:val="0"/>
+        <w:bidi w:val="0"/>
+        <w:adjustRightInd w:val="0"/>
+        <w:spacing w:after="0" w:line="240" w:lineRule="auto"/>
+        <w:rPr>
+          <w:rFonts w:ascii="Arial" w:hAnsi="Arial" w:cs="Arial"/>
+          <w:color w:val="000000"/>
+          <w:sz w:val="28"/>
+          <w:szCs w:val="28"/>
+        </w:rPr>
+      </w:pPr>
+    </w:p>
+    <w:p>
+      <w:pPr>
+        <w:autoSpaceDE w:val="0"/>
+        <w:autoSpaceDN w:val="0"/>
+        <w:bidi w:val="0"/>
+        <w:adjustRightInd w:val="0"/>
+        <w:spacing w:after="0" w:line="240" w:lineRule="auto"/>
+        <w:rPr>
+          <w:rFonts w:ascii="Arial" w:hAnsi="Arial" w:cs="Arial"/>
+          <w:color w:val="000000"/>
+          <w:sz w:val="28"/>
+          <w:szCs w:val="28"/>
+        </w:rPr>
+      </w:pPr>
+    </w:p>
+    <w:p>
+      <w:pPr>
+        <w:autoSpaceDE w:val="0"/>
+        <w:autoSpaceDN w:val="0"/>
+        <w:bidi w:val="0"/>
+        <w:adjustRightInd w:val="0"/>
+        <w:spacing w:after="0" w:line="240" w:lineRule="auto"/>
+        <w:rPr>
+          <w:rFonts w:ascii="Arial" w:hAnsi="Arial" w:cs="Arial"/>
+          <w:color w:val="000000"/>
+          <w:sz w:val="28"/>
+          <w:szCs w:val="28"/>
+        </w:rPr>
+      </w:pPr>
+    </w:p>
+    <w:p>
+      <w:pPr>
+        <w:autoSpaceDE w:val="0"/>
+        <w:autoSpaceDN w:val="0"/>
+        <w:bidi w:val="0"/>
+        <w:adjustRightInd w:val="0"/>
+        <w:spacing w:after="0" w:line="240" w:lineRule="auto"/>
+        <w:rPr>
+          <w:rFonts w:ascii="Arial" w:hAnsi="Arial" w:cs="Arial"/>
+          <w:color w:val="000000"/>
+          <w:sz w:val="28"/>
+          <w:szCs w:val="28"/>
+        </w:rPr>
+      </w:pPr>
+    </w:p>
+    <w:p>
+      <w:pPr>
+        <w:autoSpaceDE w:val="0"/>
+        <w:autoSpaceDN w:val="0"/>
+        <w:bidi w:val="0"/>
+        <w:adjustRightInd w:val="0"/>
+        <w:spacing w:after="0" w:line="240" w:lineRule="auto"/>
+        <w:rPr>
+          <w:rFonts w:ascii="Arial" w:hAnsi="Arial" w:cs="Arial"/>
+          <w:color w:val="000000"/>
+          <w:sz w:val="28"/>
+          <w:szCs w:val="28"/>
+        </w:rPr>
+      </w:pPr>
+    </w:p>
+    <w:p>
+      <w:pPr>
+        <w:autoSpaceDE w:val="0"/>
+        <w:autoSpaceDN w:val="0"/>
+        <w:bidi w:val="0"/>
+        <w:adjustRightInd w:val="0"/>
+        <w:spacing w:after="0" w:line="240" w:lineRule="auto"/>
+        <w:rPr>
+          <w:rFonts w:ascii="Arial" w:hAnsi="Arial" w:cs="Arial"/>
+          <w:color w:val="000000"/>
+          <w:sz w:val="28"/>
+          <w:szCs w:val="28"/>
+        </w:rPr>
+      </w:pPr>
+    </w:p>
+    <w:p>
+      <w:pPr>
+        <w:autoSpaceDE w:val="0"/>
+        <w:autoSpaceDN w:val="0"/>
+        <w:bidi w:val="0"/>
+        <w:adjustRightInd w:val="0"/>
+        <w:spacing w:after="0" w:line="240" w:lineRule="auto"/>
+        <w:rPr>
+          <w:rFonts w:ascii="Arial" w:hAnsi="Arial" w:cs="Arial"/>
+          <w:color w:val="000000"/>
+          <w:sz w:val="28"/>
+          <w:szCs w:val="28"/>
+        </w:rPr>
+      </w:pPr>
+    </w:p>
+    <w:p>
+      <w:pPr>
+        <w:autoSpaceDE w:val="0"/>
+        <w:autoSpaceDN w:val="0"/>
+        <w:bidi w:val="0"/>
+        <w:adjustRightInd w:val="0"/>
+        <w:spacing w:after="0" w:line="240" w:lineRule="auto"/>
+        <w:rPr>
+          <w:rFonts w:ascii="Arial" w:hAnsi="Arial" w:cs="Arial"/>
+          <w:color w:val="000000"/>
+          <w:sz w:val="28"/>
+          <w:szCs w:val="28"/>
+        </w:rPr>
+      </w:pPr>
+    </w:p>
+    <w:p>
+      <w:pPr>
+        <w:autoSpaceDE w:val="0"/>
+        <w:autoSpaceDN w:val="0"/>
+        <w:bidi w:val="0"/>
+        <w:adjustRightInd w:val="0"/>
+        <w:spacing w:after="0" w:line="240" w:lineRule="auto"/>
+        <w:rPr>
+          <w:rFonts w:ascii="Arial" w:hAnsi="Arial" w:cs="Arial"/>
+          <w:color w:val="000000"/>
+          <w:sz w:val="28"/>
+          <w:szCs w:val="28"/>
+        </w:rPr>
+      </w:pPr>
+    </w:p>
+    <w:p>
+      <w:pPr>
+        <w:autoSpaceDE w:val="0"/>
+        <w:autoSpaceDN w:val="0"/>
+        <w:bidi w:val="0"/>
+        <w:adjustRightInd w:val="0"/>
+        <w:spacing w:after="0" w:line="240" w:lineRule="auto"/>
+        <w:rPr>
+          <w:rFonts w:ascii="Arial" w:hAnsi="Arial" w:cs="Arial"/>
+          <w:color w:val="000000"/>
+          <w:sz w:val="28"/>
+          <w:szCs w:val="28"/>
+        </w:rPr>
+      </w:pPr>
+    </w:p>
+    <w:p>
+      <w:pPr>
+        <w:autoSpaceDE w:val="0"/>
+        <w:autoSpaceDN w:val="0"/>
+        <w:bidi w:val="0"/>
+        <w:adjustRightInd w:val="0"/>
+        <w:spacing w:after="0" w:line="240" w:lineRule="auto"/>
+        <w:rPr>
+          <w:rFonts w:ascii="Arial" w:hAnsi="Arial" w:cs="Arial"/>
+          <w:color w:val="000000"/>
+          <w:sz w:val="28"/>
+          <w:szCs w:val="28"/>
         </w:rPr>
       </w:pPr>
     </w:p>
@@ -3735,10 +4798,13 @@
         </w:rPr>
       </w:pPr>
       <w:r>
-        <w:t>Add another LSTM/MLP on top of the concatenated vector. We observed a significant jump using the addition in our model – and we believe there is still more room to explore.</w:t>
+        <w:t>Add another LSTM/MLP on top of the concatenated vector. We observed a significant jump using the addition in our model – and we believe there is still more room to explor</w:t>
       </w:r>
       <w:bookmarkStart w:id="0" w:name="_GoBack"/>
       <w:bookmarkEnd w:id="0"/>
+      <w:r>
+        <w:t>e.</w:t>
+      </w:r>
     </w:p>
     <w:sectPr>
       <w:pgSz w:w="11906" w:h="16838"/>
@@ -4582,7 +5648,7 @@
   <w:abstractNum w:abstractNumId="12" w15:restartNumberingAfterBreak="0">
     <w:nsid w:val="67C779CE"/>
     <w:multiLevelType w:val="hybridMultilevel"/>
-    <w:tmpl w:val="6CFC77C8"/>
+    <w:tmpl w:val="6302D196"/>
     <w:lvl w:ilvl="0" w:tplc="0409000F">
       <w:start w:val="1"/>
       <w:numFmt w:val="decimal"/>
@@ -6065,7 +7131,7 @@
 </file>
 
 <file path=customXml/itemProps1.xml><?xml version="1.0" encoding="utf-8"?>
-<ds:datastoreItem xmlns:ds="http://schemas.openxmlformats.org/officeDocument/2006/customXml" ds:itemID="{FC306B3E-2F49-4573-BA54-6CB5D6CB223B}">
+<ds:datastoreItem xmlns:ds="http://schemas.openxmlformats.org/officeDocument/2006/customXml" ds:itemID="{05D6C380-DFC9-4A2E-BB6B-52BACD397D4F}">
   <ds:schemaRefs>
     <ds:schemaRef ds:uri="http://schemas.openxmlformats.org/officeDocument/2006/bibliography"/>
   </ds:schemaRefs>

</xml_diff>